<commit_message>
Adding final documentation from previous work, as well as outline for new activities.
</commit_message>
<xml_diff>
--- a/AFNET Project/Final Report - 12-2020.docx
+++ b/AFNET Project/Final Report - 12-2020.docx
@@ -40,21 +40,12 @@
           <w:szCs w:val="96"/>
         </w:rPr>
       </w:pPr>
-      <w:proofErr w:type="spellStart"/>
       <w:r>
         <w:rPr>
           <w:sz w:val="96"/>
           <w:szCs w:val="96"/>
         </w:rPr>
-        <w:t>eTool</w:t>
-      </w:r>
-      <w:proofErr w:type="spellEnd"/>
-      <w:r>
-        <w:rPr>
-          <w:sz w:val="96"/>
-          <w:szCs w:val="96"/>
-        </w:rPr>
-        <w:t xml:space="preserve"> Final Report</w:t>
+        <w:t>eTool Final Report</w:t>
       </w:r>
     </w:p>
     <w:p>
@@ -107,6 +98,12 @@
     </w:p>
     <w:sdt>
       <w:sdtPr>
+        <w:rPr>
+          <w:rFonts w:asciiTheme="minorHAnsi" w:eastAsiaTheme="minorHAnsi" w:hAnsiTheme="minorHAnsi" w:cstheme="minorBidi"/>
+          <w:color w:val="auto"/>
+          <w:sz w:val="22"/>
+          <w:szCs w:val="22"/>
+        </w:rPr>
         <w:id w:val="148726645"/>
         <w:docPartObj>
           <w:docPartGallery w:val="Table of Contents"/>
@@ -115,13 +112,9 @@
       </w:sdtPr>
       <w:sdtEndPr>
         <w:rPr>
-          <w:rFonts w:asciiTheme="minorHAnsi" w:eastAsiaTheme="minorHAnsi" w:hAnsiTheme="minorHAnsi" w:cstheme="minorBidi"/>
           <w:b/>
           <w:bCs/>
           <w:noProof/>
-          <w:color w:val="auto"/>
-          <w:sz w:val="22"/>
-          <w:szCs w:val="22"/>
         </w:rPr>
       </w:sdtEndPr>
       <w:sdtContent>
@@ -1224,13 +1217,8 @@
           </w:tcPr>
           <w:p>
             <w:r>
-              <w:t xml:space="preserve">Data collected in the field will be visible in the </w:t>
-            </w:r>
-            <w:proofErr w:type="spellStart"/>
-            <w:r>
-              <w:t>eTool</w:t>
-            </w:r>
-            <w:proofErr w:type="spellEnd"/>
+              <w:t>Data collected in the field will be visible in the eTool</w:t>
+            </w:r>
           </w:p>
         </w:tc>
         <w:tc>
@@ -1312,15 +1300,7 @@
           </w:tcPr>
           <w:p>
             <w:r>
-              <w:t xml:space="preserve">The </w:t>
-            </w:r>
-            <w:proofErr w:type="spellStart"/>
-            <w:r>
-              <w:t>eTool</w:t>
-            </w:r>
-            <w:proofErr w:type="spellEnd"/>
-            <w:r>
-              <w:t xml:space="preserve"> will be available to users through an internet browser</w:t>
+              <w:t>The eTool will be available to users through an internet browser</w:t>
             </w:r>
           </w:p>
         </w:tc>
@@ -1330,15 +1310,7 @@
           </w:tcPr>
           <w:p>
             <w:r>
-              <w:t xml:space="preserve">The </w:t>
-            </w:r>
-            <w:proofErr w:type="spellStart"/>
-            <w:r>
-              <w:t>eTool</w:t>
-            </w:r>
-            <w:proofErr w:type="spellEnd"/>
-            <w:r>
-              <w:t xml:space="preserve"> is hosted on Digital Ocean, a could infrastructure provider. </w:t>
+              <w:t xml:space="preserve">The eTool is hosted on Digital Ocean, a could infrastructure provider. </w:t>
             </w:r>
           </w:p>
         </w:tc>
@@ -1368,13 +1340,8 @@
           </w:tcPr>
           <w:p>
             <w:r>
-              <w:t xml:space="preserve">Users will be authenticated before viewing the </w:t>
-            </w:r>
-            <w:proofErr w:type="spellStart"/>
-            <w:r>
-              <w:t>eTool</w:t>
-            </w:r>
-            <w:proofErr w:type="spellEnd"/>
+              <w:t>Users will be authenticated before viewing the eTool</w:t>
+            </w:r>
           </w:p>
         </w:tc>
         <w:tc>
@@ -1383,15 +1350,7 @@
           </w:tcPr>
           <w:p>
             <w:r>
-              <w:t xml:space="preserve">Users prompted for credentials at the </w:t>
-            </w:r>
-            <w:proofErr w:type="spellStart"/>
-            <w:r>
-              <w:t>eTool</w:t>
-            </w:r>
-            <w:proofErr w:type="spellEnd"/>
-            <w:r>
-              <w:t xml:space="preserve"> home screen. </w:t>
+              <w:t xml:space="preserve">Users prompted for credentials at the eTool home screen. </w:t>
             </w:r>
           </w:p>
         </w:tc>
@@ -1505,15 +1464,25 @@
         <w:t>To</w:t>
       </w:r>
       <w:r>
-        <w:t xml:space="preserve"> support data collection on mobile platforms as well as PC even where internet connection is not possible, we have created data collection forms using Ona, an open source survey platform. Surveys can be referenced using the mobile application, ODK Collect. Response data is stored on Ona and referenced in the </w:t>
-      </w:r>
-      <w:proofErr w:type="spellStart"/>
-      <w:r>
-        <w:t>eTool</w:t>
-      </w:r>
-      <w:proofErr w:type="spellEnd"/>
-      <w:r>
-        <w:t xml:space="preserve"> code. Currently developed survey links are referenced below.</w:t>
+        <w:t xml:space="preserve"> support data collection on mobile platforms as well as PC even where internet connection is not possible</w:t>
+      </w:r>
+      <w:r>
+        <w:t>.</w:t>
+      </w:r>
+      <w:r>
+        <w:t xml:space="preserve"> </w:t>
+      </w:r>
+      <w:r>
+        <w:t>W</w:t>
+      </w:r>
+      <w:r>
+        <w:t>e have created data collection forms using Ona, an open source survey platform. Surveys can be referenced using the mobile application</w:t>
+      </w:r>
+      <w:r>
+        <w:t xml:space="preserve"> which can be used in the absence of internet connection</w:t>
+      </w:r>
+      <w:r>
+        <w:t>, ODK Collect. Response data is stored on Ona and referenced in the eTool code. Currently developed survey links are referenced below.</w:t>
       </w:r>
     </w:p>
     <w:p>
@@ -1568,18 +1537,35 @@
     </w:p>
     <w:p>
       <w:r>
-        <w:t>Thus far, the only data collected by laboratory personnel is the New Equipment Registration form</w:t>
-      </w:r>
-      <w:r>
-        <w:t xml:space="preserve"> given our limited interaction with laboratory staff. The registration form was meant to capture the state of either new equipment in the lab or equipment already present in the lab that was not captured in </w:t>
-      </w:r>
-      <w:proofErr w:type="spellStart"/>
-      <w:r>
-        <w:t>eTool</w:t>
-      </w:r>
-      <w:proofErr w:type="spellEnd"/>
-      <w:r>
-        <w:t xml:space="preserve"> data. The other forms were meant to capture information on maintenance activities as well as give laboratory staff the ability to request either calibration or maintenance. </w:t>
+        <w:t xml:space="preserve">Thus far, the only data collected by laboratory personnel </w:t>
+      </w:r>
+      <w:r>
+        <w:t>was with the</w:t>
+      </w:r>
+      <w:r>
+        <w:t xml:space="preserve"> New Equipment Registration form</w:t>
+      </w:r>
+      <w:r>
+        <w:t xml:space="preserve"> given our limited interaction with laboratory staff. Th</w:t>
+      </w:r>
+      <w:r>
+        <w:t>is</w:t>
+      </w:r>
+      <w:r>
+        <w:t xml:space="preserve"> registration form was meant to capture the state of either new equipment in the lab or equipment already present in the lab that was not </w:t>
+      </w:r>
+      <w:r>
+        <w:t xml:space="preserve">already </w:t>
+      </w:r>
+      <w:r>
+        <w:lastRenderedPageBreak/>
+        <w:t xml:space="preserve">captured in eTool data. The other forms </w:t>
+      </w:r>
+      <w:r>
+        <w:t>a</w:t>
+      </w:r>
+      <w:r>
+        <w:t xml:space="preserve">re meant to capture information on maintenance activities as well as give laboratory staff the ability to request either calibration or maintenance. </w:t>
       </w:r>
     </w:p>
     <w:p>
@@ -1587,14 +1573,8 @@
         <w:pStyle w:val="Heading1"/>
       </w:pPr>
       <w:bookmarkStart w:id="4" w:name="_Toc59376036"/>
-      <w:proofErr w:type="spellStart"/>
-      <w:r>
-        <w:lastRenderedPageBreak/>
-        <w:t>eTool</w:t>
-      </w:r>
-      <w:proofErr w:type="spellEnd"/>
-      <w:r>
-        <w:t xml:space="preserve"> User Guide</w:t>
+      <w:r>
+        <w:t>eTool User Guide</w:t>
       </w:r>
       <w:bookmarkEnd w:id="4"/>
     </w:p>
@@ -1610,15 +1590,7 @@
     </w:p>
     <w:p>
       <w:r>
-        <w:t xml:space="preserve">The </w:t>
-      </w:r>
-      <w:proofErr w:type="spellStart"/>
-      <w:r>
-        <w:t>eTool</w:t>
-      </w:r>
-      <w:proofErr w:type="spellEnd"/>
-      <w:r>
-        <w:t xml:space="preserve"> is currently being hosted at </w:t>
+        <w:t xml:space="preserve">The eTool is currently being hosted at </w:t>
       </w:r>
       <w:hyperlink r:id="rId12" w:history="1">
         <w:r>
@@ -1632,93 +1604,28 @@
         <w:t xml:space="preserve"> using a Linux image hosted on Digital Ocean. </w:t>
       </w:r>
       <w:r>
-        <w:t>Users will be prompted for credentials at the link above. Users must be added by system administrators and developers. Report viewers can be added by users with ‘</w:t>
-      </w:r>
-      <w:proofErr w:type="spellStart"/>
-      <w:r>
-        <w:t>sudo</w:t>
-      </w:r>
-      <w:proofErr w:type="spellEnd"/>
-      <w:r>
-        <w:t>’ access using the following commands below.</w:t>
-      </w:r>
-    </w:p>
-    <w:p>
-      <w:r>
-        <w:t>cd /</w:t>
-      </w:r>
-      <w:proofErr w:type="spellStart"/>
-      <w:r>
-        <w:t>etc</w:t>
-      </w:r>
-      <w:proofErr w:type="spellEnd"/>
-      <w:r>
-        <w:t>/</w:t>
-      </w:r>
-      <w:proofErr w:type="spellStart"/>
-      <w:r>
-        <w:t>nginx</w:t>
-      </w:r>
-      <w:proofErr w:type="spellEnd"/>
-    </w:p>
-    <w:p>
-      <w:proofErr w:type="spellStart"/>
-      <w:r>
-        <w:t>sudo</w:t>
-      </w:r>
-      <w:proofErr w:type="spellEnd"/>
-      <w:r>
-        <w:t xml:space="preserve"> </w:t>
-      </w:r>
-      <w:proofErr w:type="spellStart"/>
-      <w:r>
-        <w:t>htpasswd</w:t>
-      </w:r>
-      <w:proofErr w:type="spellEnd"/>
-      <w:r>
-        <w:t xml:space="preserve"> /</w:t>
-      </w:r>
-      <w:proofErr w:type="spellStart"/>
-      <w:r>
-        <w:t>etc</w:t>
-      </w:r>
-      <w:proofErr w:type="spellEnd"/>
-      <w:r>
-        <w:t>/</w:t>
-      </w:r>
-      <w:proofErr w:type="spellStart"/>
-      <w:r>
-        <w:t>nginx</w:t>
-      </w:r>
-      <w:proofErr w:type="spellEnd"/>
-      <w:r>
-        <w:t>/.</w:t>
-      </w:r>
-      <w:proofErr w:type="spellStart"/>
-      <w:r>
-        <w:t>htpasswd</w:t>
-      </w:r>
-      <w:proofErr w:type="spellEnd"/>
-      <w:r>
-        <w:t xml:space="preserve"> </w:t>
-      </w:r>
-      <w:proofErr w:type="spellStart"/>
-      <w:r>
-        <w:t>exampleuser</w:t>
-      </w:r>
-      <w:proofErr w:type="spellEnd"/>
+        <w:t>Users will be prompted for credentials at the link above. Users must be added by system administrators and developers. Report viewers can be added by users with ‘sudo’ access using the following commands below.</w:t>
+      </w:r>
+    </w:p>
+    <w:p>
+      <w:r>
+        <w:t>cd /etc/nginx</w:t>
+      </w:r>
+    </w:p>
+    <w:p>
+      <w:r>
+        <w:t>sudo htpasswd /etc/nginx/.htpasswd exampleuser</w:t>
+      </w:r>
     </w:p>
     <w:p>
       <w:r>
         <w:t xml:space="preserve">Below is a description of the </w:t>
       </w:r>
-      <w:proofErr w:type="spellStart"/>
-      <w:r>
-        <w:t>eTool</w:t>
-      </w:r>
-      <w:proofErr w:type="spellEnd"/>
-      <w:r>
-        <w:t xml:space="preserve"> itself. </w:t>
+      <w:r>
+        <w:t xml:space="preserve">reports in th </w:t>
+      </w:r>
+      <w:r>
+        <w:t xml:space="preserve">eTool itself. </w:t>
       </w:r>
       <w:r>
         <w:t>Th</w:t>
@@ -1738,6 +1645,9 @@
     </w:p>
     <w:p>
       <w:r>
+        <w:rPr>
+          <w:noProof/>
+        </w:rPr>
         <w:drawing>
           <wp:inline distT="0" distB="0" distL="0" distR="0" wp14:anchorId="2AED8ADD" wp14:editId="497688AF">
             <wp:extent cx="4786685" cy="2563638"/>
@@ -1782,15 +1692,7 @@
     </w:p>
     <w:p>
       <w:r>
-        <w:t xml:space="preserve">This report shows information about the current state of equipment documented in the </w:t>
-      </w:r>
-      <w:proofErr w:type="spellStart"/>
-      <w:r>
-        <w:t>eTool</w:t>
-      </w:r>
-      <w:proofErr w:type="spellEnd"/>
-      <w:r>
-        <w:t xml:space="preserve">. Information about each piece of equipment is shown including maintenance status, location, and type of equipment described. Equipment ID’s are highlighted in red if responses indicate the need for equipment calibration or maintenance </w:t>
+        <w:t xml:space="preserve">This report shows information about the current state of equipment documented in the eTool. Information about each piece of equipment is shown including maintenance status, location, and type of equipment described. Equipment ID’s are highlighted in red if responses indicate the need for equipment calibration or maintenance </w:t>
       </w:r>
       <w:r>
         <w:t>soon</w:t>
@@ -1804,6 +1706,9 @@
     </w:p>
     <w:p>
       <w:r>
+        <w:rPr>
+          <w:noProof/>
+        </w:rPr>
         <w:lastRenderedPageBreak/>
         <w:drawing>
           <wp:inline distT="0" distB="0" distL="0" distR="0" wp14:anchorId="04F8C802" wp14:editId="11FB038C">
@@ -1854,6 +1759,9 @@
     </w:p>
     <w:p>
       <w:r>
+        <w:rPr>
+          <w:noProof/>
+        </w:rPr>
         <w:drawing>
           <wp:inline distT="0" distB="0" distL="0" distR="0" wp14:anchorId="54E4DF07" wp14:editId="46B50153">
             <wp:extent cx="5363983" cy="1954186"/>
@@ -1909,6 +1817,9 @@
     </w:p>
     <w:p>
       <w:r>
+        <w:rPr>
+          <w:noProof/>
+        </w:rPr>
         <w:drawing>
           <wp:inline distT="0" distB="0" distL="0" distR="0" wp14:anchorId="5052F471" wp14:editId="0D67032F">
             <wp:extent cx="5390984" cy="1458906"/>
@@ -1971,13 +1882,11 @@
       <w:r>
         <w:t xml:space="preserve"> the laboratory staff to use the other forms </w:t>
       </w:r>
-      <w:proofErr w:type="gramStart"/>
-      <w:r>
-        <w:t>in order to</w:t>
-      </w:r>
-      <w:proofErr w:type="gramEnd"/>
-      <w:r>
-        <w:t xml:space="preserve"> documents equipment service. </w:t>
+      <w:r>
+        <w:t>to</w:t>
+      </w:r>
+      <w:r>
+        <w:t xml:space="preserve"> document equipment service. </w:t>
       </w:r>
     </w:p>
     <w:p/>
@@ -1986,14 +1895,9 @@
         <w:pStyle w:val="Heading1"/>
       </w:pPr>
       <w:bookmarkStart w:id="7" w:name="_Toc59376039"/>
-      <w:proofErr w:type="spellStart"/>
       <w:r>
         <w:lastRenderedPageBreak/>
-        <w:t>eTool</w:t>
-      </w:r>
-      <w:proofErr w:type="spellEnd"/>
-      <w:r>
-        <w:t xml:space="preserve"> Development</w:t>
+        <w:t>eTool Development</w:t>
       </w:r>
       <w:bookmarkEnd w:id="7"/>
     </w:p>
@@ -2012,65 +1916,41 @@
         <w:t>All</w:t>
       </w:r>
       <w:r>
-        <w:t xml:space="preserve"> relevant documents and development work are saved at GitHub in a project account linked below. The three most important repositories are highlighted below. The shiny-server repository is linked to the Digital Ocean</w:t>
+        <w:t xml:space="preserve"> relevant documents and development work are saved </w:t>
+      </w:r>
+      <w:r>
+        <w:t>in</w:t>
+      </w:r>
+      <w:r>
+        <w:t xml:space="preserve"> GitHub in a project account linked below. The three most important repositories are highlighted below. The shiny-server repository is linked to the Digital Ocean</w:t>
       </w:r>
       <w:r>
         <w:t xml:space="preserve"> image which is a Linux instance. </w:t>
       </w:r>
       <w:r>
-        <w:t xml:space="preserve">A user with </w:t>
-      </w:r>
-      <w:proofErr w:type="spellStart"/>
-      <w:r>
-        <w:t>sudo</w:t>
-      </w:r>
-      <w:proofErr w:type="spellEnd"/>
-      <w:r>
-        <w:t xml:space="preserve"> access must run the commands below to make the current </w:t>
-      </w:r>
-      <w:proofErr w:type="spellStart"/>
-      <w:r>
-        <w:t>eTool</w:t>
-      </w:r>
-      <w:proofErr w:type="spellEnd"/>
-      <w:r>
-        <w:t xml:space="preserve"> application code available on the internet. The project GitHub password will likely need to </w:t>
-      </w:r>
-      <w:proofErr w:type="gramStart"/>
-      <w:r>
-        <w:t>entered</w:t>
-      </w:r>
-      <w:proofErr w:type="gramEnd"/>
+        <w:t>A user with sudo access must run the commands below to make the eTool application code</w:t>
+      </w:r>
+      <w:r>
+        <w:t xml:space="preserve"> saved in the shiny-server repository</w:t>
+      </w:r>
+      <w:r>
+        <w:t xml:space="preserve"> available on the internet. The project GitHub password will likely need to entered</w:t>
+      </w:r>
+      <w:r>
+        <w:t xml:space="preserve"> in the Linux image</w:t>
+      </w:r>
       <w:r>
         <w:t xml:space="preserve"> after running the commands below. </w:t>
       </w:r>
     </w:p>
     <w:p>
       <w:r>
-        <w:t>cd /</w:t>
-      </w:r>
-      <w:proofErr w:type="spellStart"/>
-      <w:r>
-        <w:t>srv</w:t>
-      </w:r>
-      <w:proofErr w:type="spellEnd"/>
-      <w:r>
-        <w:t>/</w:t>
-      </w:r>
-      <w:proofErr w:type="gramStart"/>
-      <w:r>
-        <w:t>shiny-server</w:t>
-      </w:r>
-      <w:proofErr w:type="gramEnd"/>
-    </w:p>
-    <w:p>
-      <w:proofErr w:type="spellStart"/>
-      <w:r>
-        <w:t>sudo</w:t>
-      </w:r>
-      <w:proofErr w:type="spellEnd"/>
-      <w:r>
-        <w:t xml:space="preserve"> git pull</w:t>
+        <w:t>cd /srv/shiny-server</w:t>
+      </w:r>
+    </w:p>
+    <w:p>
+      <w:r>
+        <w:t>sudo git pull</w:t>
       </w:r>
     </w:p>
     <w:p>
@@ -2084,13 +1964,8 @@
       </w:hyperlink>
     </w:p>
     <w:p>
-      <w:proofErr w:type="spellStart"/>
-      <w:r>
-        <w:t>etool_dev</w:t>
-      </w:r>
-      <w:proofErr w:type="spellEnd"/>
-      <w:r>
-        <w:t xml:space="preserve"> contains all development code, proof of concepts, and ad-hoc reports created during this project. </w:t>
+      <w:r>
+        <w:t xml:space="preserve">etool_dev contains all development code, proof of concepts, and ad-hoc reports created during this project. </w:t>
       </w:r>
     </w:p>
     <w:p>
@@ -2100,6 +1975,9 @@
     </w:p>
     <w:p>
       <w:r>
+        <w:rPr>
+          <w:noProof/>
+        </w:rPr>
         <w:drawing>
           <wp:inline distT="0" distB="0" distL="0" distR="0" wp14:anchorId="111C46A9" wp14:editId="771C15E6">
             <wp:extent cx="2683147" cy="1992630"/>
@@ -2170,14 +2048,9 @@
       <w:bookmarkStart w:id="10" w:name="_Toc59376042"/>
       <w:r>
         <w:lastRenderedPageBreak/>
-        <w:t xml:space="preserve">Adding Users to the </w:t>
-      </w:r>
-      <w:proofErr w:type="spellStart"/>
-      <w:r>
-        <w:t>eTool</w:t>
+        <w:t>Adding Users to the eTool</w:t>
       </w:r>
       <w:bookmarkEnd w:id="10"/>
-      <w:proofErr w:type="spellEnd"/>
     </w:p>
     <w:p>
       <w:pPr>
@@ -2191,132 +2064,83 @@
     </w:p>
     <w:p>
       <w:r>
-        <w:t xml:space="preserve">A user with </w:t>
-      </w:r>
-      <w:proofErr w:type="spellStart"/>
-      <w:r>
-        <w:t>sudo</w:t>
-      </w:r>
-      <w:proofErr w:type="spellEnd"/>
+        <w:t xml:space="preserve">A user with sudo </w:t>
+      </w:r>
+      <w:r>
+        <w:t xml:space="preserve">privileges will need to run the commands below. </w:t>
+      </w:r>
+    </w:p>
+    <w:p>
+      <w:r>
+        <w:t>cd /etc/nginx</w:t>
+      </w:r>
+    </w:p>
+    <w:p>
+      <w:r>
+        <w:t>sudo htpasswd /etc/nginx/.htpasswd exampleuser</w:t>
+      </w:r>
+    </w:p>
+    <w:p>
+      <w:pPr>
+        <w:pStyle w:val="Heading2"/>
+      </w:pPr>
+      <w:bookmarkStart w:id="12" w:name="_Toc59376044"/>
+      <w:r>
+        <w:t>Outstanding Considerations:</w:t>
+      </w:r>
+      <w:bookmarkEnd w:id="12"/>
+    </w:p>
+    <w:p>
+      <w:r>
+        <w:t>This process is unlikely to scale well with a large user base. Additionally, an admin user with sudo privileges will have to create users</w:t>
+      </w:r>
+      <w:r>
+        <w:t xml:space="preserve"> as well as their passwords</w:t>
+      </w:r>
+      <w:r>
+        <w:t xml:space="preserve"> unless the user is</w:t>
+      </w:r>
+      <w:r>
+        <w:t xml:space="preserve"> physically</w:t>
+      </w:r>
+      <w:r>
+        <w:t xml:space="preserve"> present</w:t>
+      </w:r>
+      <w:r>
+        <w:t xml:space="preserve"> to do so on their own</w:t>
+      </w:r>
+      <w:r>
+        <w:t>. General users cannot change their password with the above commands without sudo privileges which would be unwise to distribute to a large group of users.</w:t>
+      </w:r>
+      <w:r>
+        <w:t xml:space="preserve"> Users are also unable to change their password via the browser.</w:t>
+      </w:r>
+      <w:r>
+        <w:t xml:space="preserve"> A better authentication scheme would need to be implemented for larger scale use. The current approach is excellent for proof of concept projects such as this one. </w:t>
+      </w:r>
+    </w:p>
+    <w:p>
+      <w:pPr>
+        <w:pStyle w:val="Heading2"/>
+      </w:pPr>
+      <w:bookmarkStart w:id="13" w:name="_Toc59376045"/>
+      <w:r>
+        <w:t>Credentials</w:t>
+      </w:r>
+      <w:bookmarkEnd w:id="13"/>
       <w:r>
         <w:t xml:space="preserve"> </w:t>
       </w:r>
-      <w:r>
-        <w:t xml:space="preserve">privileges will need to run the commands below. </w:t>
-      </w:r>
-    </w:p>
-    <w:p>
-      <w:r>
-        <w:t>cd /</w:t>
-      </w:r>
-      <w:proofErr w:type="spellStart"/>
-      <w:r>
-        <w:t>etc</w:t>
-      </w:r>
-      <w:proofErr w:type="spellEnd"/>
-      <w:r>
-        <w:t>/</w:t>
-      </w:r>
-      <w:proofErr w:type="spellStart"/>
-      <w:r>
-        <w:t>nginx</w:t>
-      </w:r>
-      <w:proofErr w:type="spellEnd"/>
-    </w:p>
-    <w:p>
-      <w:proofErr w:type="spellStart"/>
-      <w:r>
-        <w:t>sudo</w:t>
-      </w:r>
-      <w:proofErr w:type="spellEnd"/>
-      <w:r>
-        <w:t xml:space="preserve"> </w:t>
-      </w:r>
-      <w:proofErr w:type="spellStart"/>
-      <w:r>
-        <w:t>htpasswd</w:t>
-      </w:r>
-      <w:proofErr w:type="spellEnd"/>
-      <w:r>
-        <w:t xml:space="preserve"> /</w:t>
-      </w:r>
-      <w:proofErr w:type="spellStart"/>
-      <w:r>
-        <w:t>etc</w:t>
-      </w:r>
-      <w:proofErr w:type="spellEnd"/>
-      <w:r>
-        <w:t>/</w:t>
-      </w:r>
-      <w:proofErr w:type="spellStart"/>
-      <w:r>
-        <w:t>nginx</w:t>
-      </w:r>
-      <w:proofErr w:type="spellEnd"/>
-      <w:r>
-        <w:t>/.</w:t>
-      </w:r>
-      <w:proofErr w:type="spellStart"/>
-      <w:r>
-        <w:t>htpasswd</w:t>
-      </w:r>
-      <w:proofErr w:type="spellEnd"/>
-      <w:r>
-        <w:t xml:space="preserve"> </w:t>
-      </w:r>
-      <w:proofErr w:type="spellStart"/>
-      <w:r>
-        <w:t>exampleuser</w:t>
-      </w:r>
-      <w:proofErr w:type="spellEnd"/>
-    </w:p>
-    <w:p>
-      <w:pPr>
-        <w:pStyle w:val="Heading2"/>
-      </w:pPr>
-      <w:bookmarkStart w:id="12" w:name="_Toc59376044"/>
-      <w:r>
-        <w:t>Outstanding Considerations:</w:t>
-      </w:r>
-      <w:bookmarkEnd w:id="12"/>
-    </w:p>
-    <w:p>
-      <w:r>
-        <w:t xml:space="preserve">This process is unlikely to scale well with a large user base. Additionally, an admin user with </w:t>
-      </w:r>
-      <w:proofErr w:type="spellStart"/>
-      <w:r>
-        <w:t>sudo</w:t>
-      </w:r>
-      <w:proofErr w:type="spellEnd"/>
-      <w:r>
-        <w:t xml:space="preserve"> privileges will have to create users and unless the user is present, also create their password. General users cannot change their password with the above commands without </w:t>
-      </w:r>
-      <w:proofErr w:type="spellStart"/>
-      <w:r>
-        <w:t>sudo</w:t>
-      </w:r>
-      <w:proofErr w:type="spellEnd"/>
-      <w:r>
-        <w:t xml:space="preserve"> privileges which would be unwise to distribute to a large group of users. A better authentication scheme would need to be implemented for larger scale use. The current approach is excellent for proof of concept projects such as this one. </w:t>
-      </w:r>
-    </w:p>
-    <w:p>
-      <w:pPr>
-        <w:pStyle w:val="Heading2"/>
-      </w:pPr>
-      <w:bookmarkStart w:id="13" w:name="_Toc59376045"/>
-      <w:r>
-        <w:t>Credentials</w:t>
-      </w:r>
-      <w:bookmarkEnd w:id="13"/>
-      <w:r>
-        <w:t xml:space="preserve"> </w:t>
-      </w:r>
-    </w:p>
-    <w:p>
-      <w:r>
-        <w:t xml:space="preserve">Credentials and handoff instructions will be coordinated once the contractor payment process is initiated. </w:t>
+    </w:p>
+    <w:p>
+      <w:r>
+        <w:t xml:space="preserve">Credentials and handoff instructions will be coordinated once the contractor payment process is </w:t>
+      </w:r>
+      <w:r>
+        <w:t>completed</w:t>
+      </w:r>
+      <w:r>
+        <w:t xml:space="preserve">. </w:t>
       </w:r>
     </w:p>
     <w:sectPr>

</xml_diff>